<commit_message>
Deploying to gh-pages from @ csci-1301/csci-1301.github.io@48c9fffa7e25030f07c10fe46d22db0df1852cab 🚀
</commit_message>
<xml_diff>
--- a/labs/GradeCalculator/index.docx
+++ b/labs/GradeCalculator/index.docx
@@ -34,7 +34,7 @@
         <w:pStyle w:val="Date"/>
       </w:pPr>
       <w:r>
-        <w:t xml:space="preserve">March   9, 2022 (02:02:03 PM)</w:t>
+        <w:t xml:space="preserve">March  15, 2022 (09:23:16 AM)</w:t>
       </w:r>
     </w:p>
     <w:sdt>
@@ -77,7 +77,7 @@
         <w:pStyle w:val="FirstParagraph"/>
       </w:pPr>
       <w:r>
-        <w:t xml:space="preserve">This project will help you in designing and implementing a</w:t>
+        <w:t xml:space="preserve">This project will help you design and implement a</w:t>
       </w:r>
       <w:r>
         <w:t xml:space="preserve"> </w:t>
@@ -393,7 +393,7 @@
         <w:t xml:space="preserve"> </w:t>
       </w:r>
       <w:r>
-        <w:t xml:space="preserve">(it is possible that some quizzes, projects, tests are still to be taken, or that the final did not happened yet) and compute their average</w:t>
+        <w:t xml:space="preserve">(it is possible that some quizzes, projects, tests are still to be taken, or that the final did not happened yet) and compute their</w:t>
       </w:r>
       <w:r>
         <w:t xml:space="preserve"> </w:t>
@@ -403,18 +403,48 @@
           <w:iCs/>
           <w:i/>
         </w:rPr>
-        <w:t xml:space="preserve">so far</w:t>
+        <w:t xml:space="preserve">current</w:t>
+      </w:r>
+      <w:r>
+        <w:t xml:space="preserve"> </w:t>
+      </w:r>
+      <w:r>
+        <w:t xml:space="preserve">class average.</w:t>
+      </w:r>
+    </w:p>
+    <w:p>
+      <w:pPr>
+        <w:pStyle w:val="BodyText"/>
+      </w:pPr>
+      <w:r>
+        <w:t xml:space="preserve">Your program can either ask the user for the number of quizzes, projects, test and exam taken so far, and then ask for the values, or use a sentinel value (as shown in the example below) to know when to</w:t>
+      </w:r>
+      <w:r>
+        <w:t xml:space="preserve"> </w:t>
+      </w:r>
+      <w:r>
+        <w:t xml:space="preserve">“</w:t>
+      </w:r>
+      <w:r>
+        <w:t xml:space="preserve">stop</w:t>
+      </w:r>
+      <w:r>
+        <w:t xml:space="preserve">”</w:t>
       </w:r>
       <w:r>
         <w:t xml:space="preserve">.</w:t>
       </w:r>
-    </w:p>
-    <w:p>
-      <w:pPr>
-        <w:pStyle w:val="BodyText"/>
-      </w:pPr>
-      <w:r>
-        <w:t xml:space="preserve">Your program can either ask the user for the number of quizzes, projects, test and exam taken so far, and then ask for the values, or use a sentinel value (as shown in the example below) to know when to</w:t>
+      <w:r>
+        <w:t xml:space="preserve"> </w:t>
+      </w:r>
+      <w:r>
+        <w:t xml:space="preserve">This means if they say that they’ve taken only 2 quizzes (or put the sentinal value for quiz 3), then the program shouldn’t ask for the later quiz grades (this is also true for the projects and exams).</w:t>
+      </w:r>
+      <w:r>
+        <w:t xml:space="preserve"> </w:t>
+      </w:r>
+      <w:r>
+        <w:t xml:space="preserve">It is fine to assume that the user will only enter</w:t>
       </w:r>
       <w:r>
         <w:t xml:space="preserve"> </w:t>
@@ -423,49 +453,16 @@
         <w:t xml:space="preserve">“</w:t>
       </w:r>
       <w:r>
-        <w:t xml:space="preserve">stop</w:t>
+        <w:t xml:space="preserve">correct</w:t>
       </w:r>
       <w:r>
         <w:t xml:space="preserve">”</w:t>
       </w:r>
       <w:r>
-        <w:t xml:space="preserve">.</w:t>
-      </w:r>
-      <w:r>
-        <w:t xml:space="preserve"> </w:t>
-      </w:r>
-      <w:r>
-        <w:t xml:space="preserve">Note that if the quiz number n, for n &lt; 5, was not taken yet, then you should not ask the grade for quiz n+1, and similarly for projects and in-class tests.</w:t>
-      </w:r>
-      <w:r>
-        <w:t xml:space="preserve"> </w:t>
-      </w:r>
-      <w:r>
-        <w:t xml:space="preserve">It is fine to assume that the user will only enter</w:t>
-      </w:r>
-      <w:r>
-        <w:t xml:space="preserve"> </w:t>
-      </w:r>
-      <w:r>
-        <w:t xml:space="preserve">“</w:t>
-      </w:r>
-      <w:r>
-        <w:t xml:space="preserve">correct</w:t>
-      </w:r>
-      <w:r>
-        <w:t xml:space="preserve">”</w:t>
-      </w:r>
-      <w:r>
-        <w:t xml:space="preserve"> </w:t>
-      </w:r>
-      <w:r>
-        <w:t xml:space="preserve">numerical values and not to perform any user-input validation, but your program should be flexible enough so that changing the number of quizzes, for instance, would require to change only a</w:t>
-      </w:r>
-      <w:r>
-        <w:t xml:space="preserve"> </w:t>
-      </w:r>
-      <w:r>
-        <w:t xml:space="preserve">variable or a couple of values.</w:t>
+        <w:t xml:space="preserve"> </w:t>
+      </w:r>
+      <w:r>
+        <w:t xml:space="preserve">numerical values and not to perform any user-input validation, but your program should be flexible enough so that changing the number of quizzes, for instance, would require to change only a variable or a couple of values.</w:t>
       </w:r>
     </w:p>
     <w:p>
@@ -724,7 +721,7 @@
         <w:pStyle w:val="FirstParagraph"/>
       </w:pPr>
       <w:r>
-        <w:t xml:space="preserve">This problem involves a bit of Mathematics that can be tricky to get correctly, and involve cleverly getting the information from the user.</w:t>
+        <w:t xml:space="preserve">This problem involves some tricky arithmetic, as well as cleverly getting the information from the user. Below are some hints to help push you in the right direction.</w:t>
       </w:r>
     </w:p>
     <w:bookmarkStart w:id="22" w:name="hint-1---do-the-math"/>
@@ -859,9 +856,12 @@
           <w:rPr>
             <w:rStyle w:val="Hyperlink"/>
           </w:rPr>
-          <w:t xml:space="preserve">in this archive</w:t>
+          <w:t xml:space="preserve">GradeCalculator.zip</w:t>
         </w:r>
       </w:hyperlink>
+      <w:r>
+        <w:t xml:space="preserve"> </w:t>
+      </w:r>
       <w:r>
         <w:t xml:space="preserve">.</w:t>
       </w:r>

</xml_diff>

<commit_message>
Deploying to gh-pages from @ csci-1301/csci-1301.github.io@079ef08e34b10948045ebcd203ff842e5c78b064 🚀
</commit_message>
<xml_diff>
--- a/labs/GradeCalculator/index.docx
+++ b/labs/GradeCalculator/index.docx
@@ -34,7 +34,7 @@
         <w:pStyle w:val="Date"/>
       </w:pPr>
       <w:r>
-        <w:t xml:space="preserve">March  15, 2022 (09:23:16 AM)</w:t>
+        <w:t xml:space="preserve">March  15, 2022 (09:28:14 AM)</w:t>
       </w:r>
     </w:p>
     <w:sdt>
@@ -832,7 +832,7 @@
     </w:p>
     <w:bookmarkEnd w:id="23"/>
     <w:bookmarkEnd w:id="24"/>
-    <w:bookmarkStart w:id="26" w:name="a-possible-solution"/>
+    <w:bookmarkStart w:id="29" w:name="a-possible-solution"/>
     <w:p>
       <w:pPr>
         <w:pStyle w:val="Heading1"/>
@@ -841,12 +841,21 @@
         <w:t xml:space="preserve">A Possible Solution</w:t>
       </w:r>
     </w:p>
+    <w:bookmarkStart w:id="26" w:name="without-arrays"/>
+    <w:p>
+      <w:pPr>
+        <w:pStyle w:val="Heading2"/>
+      </w:pPr>
+      <w:r>
+        <w:t xml:space="preserve">Without arrays</w:t>
+      </w:r>
+    </w:p>
     <w:p>
       <w:pPr>
         <w:pStyle w:val="FirstParagraph"/>
       </w:pPr>
       <w:r>
-        <w:t xml:space="preserve">You can find a possible solution to this problem</w:t>
+        <w:t xml:space="preserve">You can find a possible solution to this problem in</w:t>
       </w:r>
       <w:r>
         <w:t xml:space="preserve"> </w:t>
@@ -860,14 +869,13 @@
         </w:r>
       </w:hyperlink>
       <w:r>
-        <w:t xml:space="preserve"> </w:t>
-      </w:r>
-      <w:r>
         <w:t xml:space="preserve">.</w:t>
       </w:r>
-      <w:r>
-        <w:t xml:space="preserve"> </w:t>
-      </w:r>
+    </w:p>
+    <w:p>
+      <w:pPr>
+        <w:pStyle w:val="BodyText"/>
+      </w:pPr>
       <w:r>
         <w:t xml:space="preserve">Note that our solution</w:t>
       </w:r>
@@ -885,7 +893,7 @@
         <w:t xml:space="preserve"> </w:t>
       </w:r>
       <w:r>
-        <w:t xml:space="preserve">use arrays, but that using arrays would make this program overall simpler.</w:t>
+        <w:t xml:space="preserve">use arrays.</w:t>
       </w:r>
       <w:r>
         <w:t xml:space="preserve"> </w:t>
@@ -895,6 +903,45 @@
       </w:r>
     </w:p>
     <w:bookmarkEnd w:id="26"/>
+    <w:bookmarkStart w:id="28" w:name="with-arrays"/>
+    <w:p>
+      <w:pPr>
+        <w:pStyle w:val="Heading2"/>
+      </w:pPr>
+      <w:r>
+        <w:t xml:space="preserve">With arrays</w:t>
+      </w:r>
+    </w:p>
+    <w:p>
+      <w:pPr>
+        <w:pStyle w:val="FirstParagraph"/>
+      </w:pPr>
+      <w:r>
+        <w:t xml:space="preserve">Another solution to this problem is in</w:t>
+      </w:r>
+      <w:r>
+        <w:t xml:space="preserve"> </w:t>
+      </w:r>
+      <w:hyperlink r:id="rId27">
+        <w:r>
+          <w:rPr>
+            <w:rStyle w:val="Hyperlink"/>
+          </w:rPr>
+          <w:t xml:space="preserve">Grade_Calculator_with_Arrays</w:t>
+        </w:r>
+      </w:hyperlink>
+      <w:r>
+        <w:t xml:space="preserve">.</w:t>
+      </w:r>
+      <w:r>
+        <w:t xml:space="preserve"> </w:t>
+      </w:r>
+      <w:r>
+        <w:t xml:space="preserve">This solution is much more flexible, uses fewer variable, but it may also be more difficult to understand, because it uses arrays in a subtle way.</w:t>
+      </w:r>
+    </w:p>
+    <w:bookmarkEnd w:id="28"/>
+    <w:bookmarkEnd w:id="29"/>
     <w:sectPr/>
   </w:body>
 </w:document>

</xml_diff>